<commit_message>
Added URL to word document
</commit_message>
<xml_diff>
--- a/Week 2 Coding Assignment Derrick Answers.docx
+++ b/Week 2 Coding Assignment Derrick Answers.docx
@@ -1809,7 +1809,7 @@
       <w:pPr>
         <w:numPr>
           <w:ilvl w:val="0"/>
-          <w:numId w:val="49"/>
+          <w:numId w:val="50"/>
         </w:numPr>
         <w:spacing w:before="0" w:after="160" w:line="259"/>
         <w:ind w:right="0" w:left="720" w:hanging="360"/>
@@ -1839,7 +1839,7 @@
       <w:pPr>
         <w:numPr>
           <w:ilvl w:val="0"/>
-          <w:numId w:val="49"/>
+          <w:numId w:val="50"/>
         </w:numPr>
         <w:spacing w:before="0" w:after="160" w:line="259"/>
         <w:ind w:right="0" w:left="1440" w:hanging="360"/>
@@ -1869,7 +1869,7 @@
       <w:pPr>
         <w:numPr>
           <w:ilvl w:val="0"/>
-          <w:numId w:val="49"/>
+          <w:numId w:val="50"/>
         </w:numPr>
         <w:spacing w:before="0" w:after="160" w:line="259"/>
         <w:ind w:right="0" w:left="1440" w:hanging="360"/>
@@ -1899,7 +1899,7 @@
       <w:pPr>
         <w:numPr>
           <w:ilvl w:val="0"/>
-          <w:numId w:val="49"/>
+          <w:numId w:val="50"/>
         </w:numPr>
         <w:spacing w:before="0" w:after="160" w:line="259"/>
         <w:ind w:right="0" w:left="1440" w:hanging="360"/>
@@ -1929,7 +1929,7 @@
       <w:pPr>
         <w:numPr>
           <w:ilvl w:val="0"/>
-          <w:numId w:val="49"/>
+          <w:numId w:val="50"/>
         </w:numPr>
         <w:spacing w:before="0" w:after="160" w:line="259"/>
         <w:ind w:right="0" w:left="720" w:hanging="360"/>
@@ -1959,7 +1959,7 @@
       <w:pPr>
         <w:numPr>
           <w:ilvl w:val="0"/>
-          <w:numId w:val="49"/>
+          <w:numId w:val="50"/>
         </w:numPr>
         <w:spacing w:before="0" w:after="160" w:line="259"/>
         <w:ind w:right="0" w:left="1440" w:hanging="360"/>
@@ -1989,7 +1989,7 @@
       <w:pPr>
         <w:numPr>
           <w:ilvl w:val="0"/>
-          <w:numId w:val="49"/>
+          <w:numId w:val="50"/>
         </w:numPr>
         <w:spacing w:before="0" w:after="160" w:line="259"/>
         <w:ind w:right="0" w:left="1440" w:hanging="360"/>
@@ -2019,7 +2019,7 @@
       <w:pPr>
         <w:numPr>
           <w:ilvl w:val="0"/>
-          <w:numId w:val="49"/>
+          <w:numId w:val="50"/>
         </w:numPr>
         <w:spacing w:before="0" w:after="160" w:line="259"/>
         <w:ind w:right="0" w:left="1440" w:hanging="360"/>
@@ -2049,7 +2049,7 @@
       <w:pPr>
         <w:numPr>
           <w:ilvl w:val="0"/>
-          <w:numId w:val="49"/>
+          <w:numId w:val="50"/>
         </w:numPr>
         <w:spacing w:before="0" w:after="160" w:line="259"/>
         <w:ind w:right="0" w:left="720" w:hanging="360"/>
@@ -2079,7 +2079,7 @@
       <w:pPr>
         <w:numPr>
           <w:ilvl w:val="0"/>
-          <w:numId w:val="49"/>
+          <w:numId w:val="50"/>
         </w:numPr>
         <w:spacing w:before="0" w:after="160" w:line="259"/>
         <w:ind w:right="0" w:left="1440" w:hanging="360"/>
@@ -2131,7 +2131,7 @@
       <w:pPr>
         <w:numPr>
           <w:ilvl w:val="0"/>
-          <w:numId w:val="49"/>
+          <w:numId w:val="50"/>
         </w:numPr>
         <w:spacing w:before="0" w:after="160" w:line="259"/>
         <w:ind w:right="0" w:left="1440" w:hanging="360"/>
@@ -2183,7 +2183,7 @@
       <w:pPr>
         <w:numPr>
           <w:ilvl w:val="0"/>
-          <w:numId w:val="49"/>
+          <w:numId w:val="50"/>
         </w:numPr>
         <w:spacing w:before="0" w:after="160" w:line="259"/>
         <w:ind w:right="0" w:left="1440" w:hanging="360"/>
@@ -2235,7 +2235,7 @@
       <w:pPr>
         <w:numPr>
           <w:ilvl w:val="0"/>
-          <w:numId w:val="49"/>
+          <w:numId w:val="50"/>
         </w:numPr>
         <w:spacing w:before="0" w:after="160" w:line="259"/>
         <w:ind w:right="0" w:left="1440" w:hanging="360"/>
@@ -2339,7 +2339,7 @@
       <w:pPr>
         <w:numPr>
           <w:ilvl w:val="0"/>
-          <w:numId w:val="56"/>
+          <w:numId w:val="57"/>
         </w:numPr>
         <w:spacing w:before="0" w:after="160" w:line="259"/>
         <w:ind w:right="0" w:left="720" w:hanging="360"/>
@@ -2369,7 +2369,7 @@
       <w:pPr>
         <w:numPr>
           <w:ilvl w:val="0"/>
-          <w:numId w:val="56"/>
+          <w:numId w:val="57"/>
         </w:numPr>
         <w:spacing w:before="0" w:after="160" w:line="259"/>
         <w:ind w:right="0" w:left="1440" w:hanging="360"/>
@@ -2399,7 +2399,7 @@
       <w:pPr>
         <w:numPr>
           <w:ilvl w:val="0"/>
-          <w:numId w:val="56"/>
+          <w:numId w:val="57"/>
         </w:numPr>
         <w:spacing w:before="0" w:after="160" w:line="259"/>
         <w:ind w:right="0" w:left="1440" w:hanging="360"/>
@@ -2452,7 +2452,7 @@
       <w:pPr>
         <w:numPr>
           <w:ilvl w:val="0"/>
-          <w:numId w:val="56"/>
+          <w:numId w:val="57"/>
         </w:numPr>
         <w:spacing w:before="0" w:after="160" w:line="259"/>
         <w:ind w:right="0" w:left="1440" w:hanging="360"/>
@@ -2482,7 +2482,7 @@
       <w:pPr>
         <w:numPr>
           <w:ilvl w:val="0"/>
-          <w:numId w:val="56"/>
+          <w:numId w:val="57"/>
         </w:numPr>
         <w:spacing w:before="0" w:after="160" w:line="259"/>
         <w:ind w:right="0" w:left="1440" w:hanging="360"/>
@@ -2579,8 +2579,8 @@
         </w:rPr>
       </w:pPr>
       <w:r>
-        <w:object w:dxaOrig="8640" w:dyaOrig="5040">
-          <v:rect xmlns:o="urn:schemas-microsoft-com:office:office" xmlns:v="urn:schemas-microsoft-com:vml" id="rectole0000000000" style="width:432.000000pt;height:252.000000pt" o:preferrelative="t" o:ole="">
+        <w:object w:dxaOrig="8747" w:dyaOrig="5102">
+          <v:rect xmlns:o="urn:schemas-microsoft-com:office:office" xmlns:v="urn:schemas-microsoft-com:vml" id="rectole0000000000" style="width:437.350000pt;height:255.100000pt" o:preferrelative="t" o:ole="">
             <o:lock v:ext="edit"/>
             <v:imagedata xmlns:r="http://schemas.openxmlformats.org/officeDocument/2006/relationships" r:id="docRId1" o:title=""/>
           </v:rect>
@@ -2631,8 +2631,8 @@
         </w:rPr>
       </w:pPr>
       <w:r>
-        <w:object w:dxaOrig="8640" w:dyaOrig="3555">
-          <v:rect xmlns:o="urn:schemas-microsoft-com:office:office" xmlns:v="urn:schemas-microsoft-com:vml" id="rectole0000000001" style="width:432.000000pt;height:177.750000pt" o:preferrelative="t" o:ole="">
+        <w:object w:dxaOrig="8747" w:dyaOrig="3603">
+          <v:rect xmlns:o="urn:schemas-microsoft-com:office:office" xmlns:v="urn:schemas-microsoft-com:vml" id="rectole0000000001" style="width:437.350000pt;height:180.150000pt" o:preferrelative="t" o:ole="">
             <o:lock v:ext="edit"/>
             <v:imagedata xmlns:r="http://schemas.openxmlformats.org/officeDocument/2006/relationships" r:id="docRId3" o:title=""/>
           </v:rect>
@@ -2727,8 +2727,8 @@
         </w:rPr>
       </w:pPr>
       <w:r>
-        <w:object w:dxaOrig="8640" w:dyaOrig="4680">
-          <v:rect xmlns:o="urn:schemas-microsoft-com:office:office" xmlns:v="urn:schemas-microsoft-com:vml" id="rectole0000000002" style="width:432.000000pt;height:234.000000pt" o:preferrelative="t" o:ole="">
+        <w:object w:dxaOrig="8747" w:dyaOrig="4737">
+          <v:rect xmlns:o="urn:schemas-microsoft-com:office:office" xmlns:v="urn:schemas-microsoft-com:vml" id="rectole0000000002" style="width:437.350000pt;height:236.850000pt" o:preferrelative="t" o:ole="">
             <o:lock v:ext="edit"/>
             <v:imagedata xmlns:r="http://schemas.openxmlformats.org/officeDocument/2006/relationships" r:id="docRId5" o:title=""/>
           </v:rect>
@@ -2779,8 +2779,8 @@
         </w:rPr>
       </w:pPr>
       <w:r>
-        <w:object w:dxaOrig="8640" w:dyaOrig="4229">
-          <v:rect xmlns:o="urn:schemas-microsoft-com:office:office" xmlns:v="urn:schemas-microsoft-com:vml" id="rectole0000000003" style="width:432.000000pt;height:211.450000pt" o:preferrelative="t" o:ole="">
+        <w:object w:dxaOrig="8747" w:dyaOrig="4272">
+          <v:rect xmlns:o="urn:schemas-microsoft-com:office:office" xmlns:v="urn:schemas-microsoft-com:vml" id="rectole0000000003" style="width:437.350000pt;height:213.600000pt" o:preferrelative="t" o:ole="">
             <o:lock v:ext="edit"/>
             <v:imagedata xmlns:r="http://schemas.openxmlformats.org/officeDocument/2006/relationships" r:id="docRId7" o:title=""/>
           </v:rect>
@@ -2831,6 +2831,37 @@
         </w:rPr>
         <w:t xml:space="preserve">URL to GitHub Repository:</w:t>
       </w:r>
+    </w:p>
+    <w:p>
+      <w:pPr>
+        <w:spacing w:before="0" w:after="160" w:line="259"/>
+        <w:ind w:right="0" w:left="0" w:firstLine="0"/>
+        <w:jc w:val="left"/>
+        <w:rPr>
+          <w:rFonts w:ascii="Times New Roman" w:hAnsi="Times New Roman" w:cs="Times New Roman" w:eastAsia="Times New Roman"/>
+          <w:b/>
+          <w:color w:val="auto"/>
+          <w:spacing w:val="0"/>
+          <w:position w:val="0"/>
+          <w:sz w:val="24"/>
+          <w:shd w:fill="auto" w:val="clear"/>
+        </w:rPr>
+      </w:pPr>
+      <w:hyperlink xmlns:r="http://schemas.openxmlformats.org/officeDocument/2006/relationships" r:id="docRId8">
+        <w:r>
+          <w:rPr>
+            <w:rFonts w:ascii="Times New Roman" w:hAnsi="Times New Roman" w:cs="Times New Roman" w:eastAsia="Times New Roman"/>
+            <w:b/>
+            <w:color w:val="0000FF"/>
+            <w:spacing w:val="0"/>
+            <w:position w:val="0"/>
+            <w:sz w:val="24"/>
+            <w:u w:val="single"/>
+            <w:shd w:fill="auto" w:val="clear"/>
+          </w:rPr>
+          <w:t xml:space="preserve">https://github.com/DerrickBejarano/WeekTwoAssignment</w:t>
+        </w:r>
+      </w:hyperlink>
     </w:p>
   </w:body>
 </w:document>
@@ -2862,10 +2893,10 @@
   <w:num w:numId="20">
     <w:abstractNumId w:val="12"/>
   </w:num>
-  <w:num w:numId="49">
+  <w:num w:numId="50">
     <w:abstractNumId w:val="6"/>
   </w:num>
-  <w:num w:numId="56">
+  <w:num w:numId="57">
     <w:abstractNumId w:val="0"/>
   </w:num>
 </w:numbering>

</xml_diff>